<commit_message>
update index.html to add module 8 assignment link
</commit_message>
<xml_diff>
--- a/module-5/module_5_project.docx
+++ b/module-5/module_5_project.docx
@@ -462,10 +462,77 @@
         <w:t>power plan</w:t>
       </w:r>
       <w:r>
-        <w:t xml:space="preserve"> substation of Carrefour-Feuilles</w:t>
-      </w:r>
+        <w:t xml:space="preserve"> substation of Carrefour-</w:t>
+      </w:r>
+      <w:proofErr w:type="spellStart"/>
+      <w:r>
+        <w:t>Feuilles</w:t>
+      </w:r>
+      <w:proofErr w:type="spellEnd"/>
       <w:r>
         <w:t>.</w:t>
+      </w:r>
+    </w:p>
+    <w:p/>
+    <w:p>
+      <w:r>
+        <w:t xml:space="preserve">Give me 10 Interview question and answer to as Michel Patrick Mathurin, an electromechanical </w:t>
+      </w:r>
+      <w:proofErr w:type="spellStart"/>
+      <w:r>
+        <w:t>ngineer</w:t>
+      </w:r>
+      <w:proofErr w:type="spellEnd"/>
+      <w:r>
+        <w:t xml:space="preserve">, who live in Haiti, working at Electricity of </w:t>
+      </w:r>
+      <w:proofErr w:type="spellStart"/>
+      <w:r>
+        <w:t>HAiti</w:t>
+      </w:r>
+      <w:proofErr w:type="spellEnd"/>
+      <w:r>
+        <w:t xml:space="preserve">. He like Tropicana Haiti, enjoy going to Moulin sur Mer for weekend at the beach, he likes to hike at </w:t>
+      </w:r>
+      <w:proofErr w:type="spellStart"/>
+      <w:r>
+        <w:t>Citadelle</w:t>
+      </w:r>
+      <w:proofErr w:type="spellEnd"/>
+      <w:r>
+        <w:t xml:space="preserve"> </w:t>
+      </w:r>
+      <w:proofErr w:type="spellStart"/>
+      <w:r>
+        <w:t>LAferiere</w:t>
+      </w:r>
+      <w:proofErr w:type="spellEnd"/>
+      <w:r>
+        <w:t xml:space="preserve"> a cap </w:t>
+      </w:r>
+      <w:proofErr w:type="spellStart"/>
+      <w:r>
+        <w:t>haitien</w:t>
+      </w:r>
+      <w:proofErr w:type="spellEnd"/>
+      <w:r>
+        <w:t xml:space="preserve">. Patrick was </w:t>
+      </w:r>
+      <w:proofErr w:type="spellStart"/>
+      <w:r>
+        <w:t>bor</w:t>
+      </w:r>
+      <w:proofErr w:type="spellEnd"/>
+      <w:r>
+        <w:t xml:space="preserve"> in Cabaret </w:t>
+      </w:r>
+      <w:proofErr w:type="spellStart"/>
+      <w:r>
+        <w:t>HAiti</w:t>
+      </w:r>
+      <w:proofErr w:type="spellEnd"/>
+      <w:r>
+        <w:t xml:space="preserve"> in 1967.</w:t>
       </w:r>
     </w:p>
     <w:sectPr>

</xml_diff>